<commit_message>
guide 12 - updated; hw06 - in progress; guide 14 - template added. (forgot to stage files)
</commit_message>
<xml_diff>
--- a/Guides/Guide 12.docx
+++ b/Guides/Guide 12.docx
@@ -198,6 +198,272 @@
       <w:r>
         <w:t>Person should evaluate their conclusion to test its validity.</w:t>
       </w:r>
+    </w:p>
+    <w:p>
+      <w:pPr>
+        <w:pStyle w:val="ListParagraph"/>
+        <w:numPr>
+          <w:ilvl w:val="0"/>
+          <w:numId w:val="1"/>
+        </w:numPr>
+      </w:pPr>
+      <w:r>
+        <w:t>Syntax:</w:t>
+      </w:r>
+    </w:p>
+    <w:p>
+      <w:pPr>
+        <w:pStyle w:val="ListParagraph"/>
+        <w:numPr>
+          <w:ilvl w:val="1"/>
+          <w:numId w:val="1"/>
+        </w:numPr>
+      </w:pPr>
+      <w:r>
+        <w:t>About the expressions itself – words and sentences.</w:t>
+      </w:r>
+    </w:p>
+    <w:p>
+      <w:pPr>
+        <w:pStyle w:val="ListParagraph"/>
+        <w:numPr>
+          <w:ilvl w:val="2"/>
+          <w:numId w:val="1"/>
+        </w:numPr>
+      </w:pPr>
+      <w:r>
+        <w:t>Examples:</w:t>
+      </w:r>
+    </w:p>
+    <w:p>
+      <w:pPr>
+        <w:pStyle w:val="ListParagraph"/>
+        <w:numPr>
+          <w:ilvl w:val="3"/>
+          <w:numId w:val="1"/>
+        </w:numPr>
+      </w:pPr>
+      <w:r>
+        <w:t>‘Bertrand Russell’ is a proper noun.</w:t>
+      </w:r>
+    </w:p>
+    <w:p>
+      <w:pPr>
+        <w:pStyle w:val="ListParagraph"/>
+        <w:numPr>
+          <w:ilvl w:val="3"/>
+          <w:numId w:val="1"/>
+        </w:numPr>
+      </w:pPr>
+      <w:r>
+        <w:t xml:space="preserve"> ‘likes logic’ is a verb phrase. </w:t>
+      </w:r>
+    </w:p>
+    <w:p>
+      <w:pPr>
+        <w:pStyle w:val="ListParagraph"/>
+        <w:numPr>
+          <w:ilvl w:val="3"/>
+          <w:numId w:val="1"/>
+        </w:numPr>
+      </w:pPr>
+      <w:r>
+        <w:t xml:space="preserve">‘Bertrand Russell likes logic’ is a sentence. </w:t>
+      </w:r>
+    </w:p>
+    <w:p>
+      <w:pPr>
+        <w:pStyle w:val="ListParagraph"/>
+        <w:numPr>
+          <w:ilvl w:val="3"/>
+          <w:numId w:val="1"/>
+        </w:numPr>
+      </w:pPr>
+      <w:r>
+        <w:t>Combining a proper noun and a verb phrase in this way makes a sentence.</w:t>
+      </w:r>
+    </w:p>
+    <w:p>
+      <w:pPr>
+        <w:pStyle w:val="ListParagraph"/>
+        <w:numPr>
+          <w:ilvl w:val="0"/>
+          <w:numId w:val="1"/>
+        </w:numPr>
+      </w:pPr>
+      <w:r>
+        <w:t>Semantics:</w:t>
+      </w:r>
+    </w:p>
+    <w:p>
+      <w:pPr>
+        <w:pStyle w:val="ListParagraph"/>
+        <w:numPr>
+          <w:ilvl w:val="1"/>
+          <w:numId w:val="1"/>
+        </w:numPr>
+      </w:pPr>
+      <w:r>
+        <w:t>About the meanings of the expressions.</w:t>
+      </w:r>
+    </w:p>
+    <w:p>
+      <w:pPr>
+        <w:pStyle w:val="ListParagraph"/>
+        <w:numPr>
+          <w:ilvl w:val="2"/>
+          <w:numId w:val="1"/>
+        </w:numPr>
+      </w:pPr>
+      <w:r>
+        <w:t>Examples:</w:t>
+      </w:r>
+    </w:p>
+    <w:p>
+      <w:pPr>
+        <w:pStyle w:val="ListParagraph"/>
+        <w:numPr>
+          <w:ilvl w:val="3"/>
+          <w:numId w:val="1"/>
+        </w:numPr>
+      </w:pPr>
+      <w:r>
+        <w:t xml:space="preserve">‘Bertrand Russell’ refers to a British philosopher. </w:t>
+      </w:r>
+    </w:p>
+    <w:p>
+      <w:pPr>
+        <w:pStyle w:val="ListParagraph"/>
+        <w:numPr>
+          <w:ilvl w:val="3"/>
+          <w:numId w:val="1"/>
+        </w:numPr>
+      </w:pPr>
+      <w:r>
+        <w:t xml:space="preserve">‘Bertrand Russell’ refers to Bertrand Russell. </w:t>
+      </w:r>
+    </w:p>
+    <w:p>
+      <w:pPr>
+        <w:pStyle w:val="ListParagraph"/>
+        <w:numPr>
+          <w:ilvl w:val="3"/>
+          <w:numId w:val="1"/>
+        </w:numPr>
+      </w:pPr>
+      <w:r>
+        <w:t xml:space="preserve">‘likes logic’ expresses a property Russell has. </w:t>
+      </w:r>
+    </w:p>
+    <w:p>
+      <w:pPr>
+        <w:pStyle w:val="ListParagraph"/>
+        <w:numPr>
+          <w:ilvl w:val="3"/>
+          <w:numId w:val="1"/>
+        </w:numPr>
+      </w:pPr>
+      <w:r>
+        <w:t>‘Bertrand Russell likes logic’ is true.</w:t>
+      </w:r>
+    </w:p>
+    <w:p>
+      <w:pPr>
+        <w:pStyle w:val="ListParagraph"/>
+        <w:numPr>
+          <w:ilvl w:val="0"/>
+          <w:numId w:val="1"/>
+        </w:numPr>
+      </w:pPr>
+      <w:r>
+        <w:t>Soundness:</w:t>
+      </w:r>
+    </w:p>
+    <w:p>
+      <w:pPr>
+        <w:pStyle w:val="ListParagraph"/>
+        <w:numPr>
+          <w:ilvl w:val="1"/>
+          <w:numId w:val="1"/>
+        </w:numPr>
+      </w:pPr>
+      <w:r>
+        <w:t>The property of only being able to prove true things.</w:t>
+      </w:r>
+    </w:p>
+    <w:p>
+      <w:pPr>
+        <w:pStyle w:val="ListParagraph"/>
+        <w:numPr>
+          <w:ilvl w:val="1"/>
+          <w:numId w:val="1"/>
+        </w:numPr>
+      </w:pPr>
+      <w:r>
+        <w:t>Logical system is “sound” if and only if the inference rules of the system admit only valid formulas.</w:t>
+      </w:r>
+    </w:p>
+    <w:p>
+      <w:pPr>
+        <w:pStyle w:val="ListParagraph"/>
+        <w:numPr>
+          <w:ilvl w:val="2"/>
+          <w:numId w:val="1"/>
+        </w:numPr>
+      </w:pPr>
+      <w:r>
+        <w:t>Inference rules do not permit invalid conclusions.</w:t>
+      </w:r>
+    </w:p>
+    <w:p>
+      <w:pPr>
+        <w:pStyle w:val="ListParagraph"/>
+        <w:numPr>
+          <w:ilvl w:val="0"/>
+          <w:numId w:val="1"/>
+        </w:numPr>
+      </w:pPr>
+      <w:r>
+        <w:t>Completeness:</w:t>
+      </w:r>
+    </w:p>
+    <w:p>
+      <w:pPr>
+        <w:pStyle w:val="ListParagraph"/>
+        <w:numPr>
+          <w:ilvl w:val="1"/>
+          <w:numId w:val="1"/>
+        </w:numPr>
+      </w:pPr>
+      <w:r>
+        <w:t>The property of being able to prove all true things.</w:t>
+      </w:r>
+    </w:p>
+    <w:p>
+      <w:pPr>
+        <w:pStyle w:val="ListParagraph"/>
+        <w:numPr>
+          <w:ilvl w:val="1"/>
+          <w:numId w:val="1"/>
+        </w:numPr>
+      </w:pPr>
+      <w:r>
+        <w:t>Logical system is “complete” if and only if all valid formulas can be derived from the axioms and the inference rules.</w:t>
+      </w:r>
+    </w:p>
+    <w:p>
+      <w:pPr>
+        <w:pStyle w:val="ListParagraph"/>
+        <w:numPr>
+          <w:ilvl w:val="2"/>
+          <w:numId w:val="1"/>
+        </w:numPr>
+      </w:pPr>
+      <w:r>
+        <w:t>No valid formulas that can’t be proved.</w:t>
+      </w:r>
+      <w:bookmarkStart w:id="0" w:name="_GoBack"/>
+      <w:bookmarkEnd w:id="0"/>
     </w:p>
     <w:p>
       <w:pPr>
@@ -246,6 +512,7 @@
           <w:sz w:val="19"/>
           <w:szCs w:val="19"/>
         </w:rPr>
+        <w:lastRenderedPageBreak/>
         <w:t>If term1 is a variable and term2 is any type of term, then term1 and term2 unify, and term1 is instantiated to term2 . Similarly, if term2 is a variable and term1 is any type of term, then term1 and term2 unify, and term2 is instantiated to term1 . (So if they are both variables, they’re both instantiated to each other, and we say that they share values.)</w:t>
       </w:r>
     </w:p>
@@ -396,20 +663,8 @@
           <w:szCs w:val="19"/>
           <w:shd w:val="clear" w:color="auto" w:fill="FFFFFF"/>
         </w:rPr>
-        <w:t>unify_with_occurs_check/2.</w:t>
-      </w:r>
-      <w:r>
-        <w:rPr>
-          <w:rFonts w:ascii="Helvetica" w:hAnsi="Helvetica" w:cs="Helvetica"/>
-          <w:color w:val="000000"/>
-          <w:sz w:val="19"/>
-          <w:szCs w:val="19"/>
-          <w:shd w:val="clear" w:color="auto" w:fill="FFFFFF"/>
-        </w:rPr>
-        <w:t xml:space="preserve"> (performs occurs check)</w:t>
-      </w:r>
-      <w:bookmarkStart w:id="0" w:name="_GoBack"/>
-      <w:bookmarkEnd w:id="0"/>
+        <w:t>unify_with_occurs_check/2. (performs occurs check)</w:t>
+      </w:r>
     </w:p>
     <w:sectPr>
       <w:pgSz w:w="12240" w:h="15840"/>

</xml_diff>